<commit_message>
implemented consul + fabio service
</commit_message>
<xml_diff>
--- a/Docs/Design.docx
+++ b/Docs/Design.docx
@@ -233,10 +233,7 @@
         </w:drawing>
       </w:r>
     </w:p>
-    <w:p>
-      <w:bookmarkStart w:id="0" w:name="_GoBack"/>
-      <w:bookmarkEnd w:id="0"/>
-    </w:p>
+    <w:p/>
     <w:p>
       <w:pPr>
         <w:pStyle w:val="Heading1"/>
@@ -291,6 +288,119 @@
         </w:drawing>
       </w:r>
     </w:p>
+    <w:p>
+      <w:r>
+        <w:rPr>
+          <w:b/>
+        </w:rPr>
+        <w:t>Consul</w:t>
+      </w:r>
+      <w:r>
+        <w:rPr>
+          <w:b/>
+        </w:rPr>
+        <w:t xml:space="preserve"> </w:t>
+      </w:r>
+      <w:r>
+        <w:t>which have role a service discovery</w:t>
+      </w:r>
+    </w:p>
+    <w:p>
+      <w:r>
+        <w:t xml:space="preserve"> is a distributed service mesh to connect secure, and configure service across any runtime platform and public or private </w:t>
+      </w:r>
+      <w:proofErr w:type="gramStart"/>
+      <w:r>
+        <w:t>cloud.</w:t>
+      </w:r>
+      <w:proofErr w:type="gramEnd"/>
+    </w:p>
+    <w:p/>
+    <w:p>
+      <w:r>
+        <w:rPr>
+          <w:b/>
+        </w:rPr>
+        <w:t>Fabio</w:t>
+      </w:r>
+      <w:r>
+        <w:t xml:space="preserve"> is an HTTP and TCP reserve proxy that configures itself with data from Consul</w:t>
+      </w:r>
+    </w:p>
+    <w:p>
+      <w:r>
+        <w:t xml:space="preserve">Traditional load balancers and reserve proxies need to be configure with a </w:t>
+      </w:r>
+      <w:proofErr w:type="spellStart"/>
+      <w:r>
+        <w:t>config</w:t>
+      </w:r>
+      <w:proofErr w:type="spellEnd"/>
+      <w:r>
+        <w:t xml:space="preserve"> file. The configuration contains the hostnames and paths the proxy is forwarding to upstream services. This process can be automated with tool like consul-template that generate </w:t>
+      </w:r>
+      <w:proofErr w:type="spellStart"/>
+      <w:r>
+        <w:t>config</w:t>
+      </w:r>
+      <w:proofErr w:type="spellEnd"/>
+      <w:r>
+        <w:t xml:space="preserve"> file and trigger a reload.</w:t>
+      </w:r>
+    </w:p>
+    <w:p>
+      <w:pPr>
+        <w:pStyle w:val="ListParagraph"/>
+        <w:numPr>
+          <w:ilvl w:val="0"/>
+          <w:numId w:val="2"/>
+        </w:numPr>
+      </w:pPr>
+      <w:r>
+        <w:t xml:space="preserve">Fabio work differently since it updates it routing table directly from the data stored in </w:t>
+      </w:r>
+      <w:bookmarkStart w:id="0" w:name="_GoBack"/>
+      <w:bookmarkEnd w:id="0"/>
+      <w:r>
+        <w:t>Consul as soon as there is a change and without restart and reloading.</w:t>
+      </w:r>
+    </w:p>
+    <w:p>
+      <w:pPr>
+        <w:pStyle w:val="ListParagraph"/>
+        <w:numPr>
+          <w:ilvl w:val="0"/>
+          <w:numId w:val="2"/>
+        </w:numPr>
+      </w:pPr>
+      <w:r>
+        <w:t xml:space="preserve">When you register a service in Consul all you need to add in is a tag that announces the paths the upstream service accepts, </w:t>
+      </w:r>
+      <w:proofErr w:type="spellStart"/>
+      <w:r>
+        <w:t>e.g</w:t>
+      </w:r>
+      <w:proofErr w:type="spellEnd"/>
+      <w:r>
+        <w:t xml:space="preserve">: </w:t>
+      </w:r>
+      <w:proofErr w:type="spellStart"/>
+      <w:r>
+        <w:t>urlprefix</w:t>
+      </w:r>
+      <w:proofErr w:type="spellEnd"/>
+      <w:r>
+        <w:t xml:space="preserve">-/user or </w:t>
+      </w:r>
+      <w:proofErr w:type="spellStart"/>
+      <w:r>
+        <w:t>urlprefix</w:t>
+      </w:r>
+      <w:proofErr w:type="spellEnd"/>
+      <w:r>
+        <w:t>-/order and Fabio will do the test.</w:t>
+      </w:r>
+    </w:p>
     <w:sectPr>
       <w:pgSz w:w="12240" w:h="15840"/>
       <w:pgMar w:top="1440" w:right="1440" w:bottom="1440" w:left="1440" w:header="720" w:footer="720" w:gutter="0"/>
@@ -415,8 +525,123 @@
       </w:rPr>
     </w:lvl>
   </w:abstractNum>
+  <w:abstractNum w:abstractNumId="1" w15:restartNumberingAfterBreak="0">
+    <w:nsid w:val="5E2E45F7"/>
+    <w:multiLevelType w:val="hybridMultilevel"/>
+    <w:tmpl w:val="839EBC94"/>
+    <w:lvl w:ilvl="0" w:tplc="088E7420">
+      <w:numFmt w:val="bullet"/>
+      <w:lvlText w:val="-"/>
+      <w:lvlJc w:val="left"/>
+      <w:pPr>
+        <w:ind w:left="720" w:hanging="360"/>
+      </w:pPr>
+      <w:rPr>
+        <w:rFonts w:ascii="Calibri" w:eastAsiaTheme="minorHAnsi" w:hAnsi="Calibri" w:cs="Calibri" w:hint="default"/>
+      </w:rPr>
+    </w:lvl>
+    <w:lvl w:ilvl="1" w:tplc="04090003" w:tentative="1">
+      <w:start w:val="1"/>
+      <w:numFmt w:val="bullet"/>
+      <w:lvlText w:val="o"/>
+      <w:lvlJc w:val="left"/>
+      <w:pPr>
+        <w:ind w:left="1440" w:hanging="360"/>
+      </w:pPr>
+      <w:rPr>
+        <w:rFonts w:ascii="Courier New" w:hAnsi="Courier New" w:cs="Courier New" w:hint="default"/>
+      </w:rPr>
+    </w:lvl>
+    <w:lvl w:ilvl="2" w:tplc="04090005" w:tentative="1">
+      <w:start w:val="1"/>
+      <w:numFmt w:val="bullet"/>
+      <w:lvlText w:val=""/>
+      <w:lvlJc w:val="left"/>
+      <w:pPr>
+        <w:ind w:left="2160" w:hanging="360"/>
+      </w:pPr>
+      <w:rPr>
+        <w:rFonts w:ascii="Wingdings" w:hAnsi="Wingdings" w:hint="default"/>
+      </w:rPr>
+    </w:lvl>
+    <w:lvl w:ilvl="3" w:tplc="04090001" w:tentative="1">
+      <w:start w:val="1"/>
+      <w:numFmt w:val="bullet"/>
+      <w:lvlText w:val=""/>
+      <w:lvlJc w:val="left"/>
+      <w:pPr>
+        <w:ind w:left="2880" w:hanging="360"/>
+      </w:pPr>
+      <w:rPr>
+        <w:rFonts w:ascii="Symbol" w:hAnsi="Symbol" w:hint="default"/>
+      </w:rPr>
+    </w:lvl>
+    <w:lvl w:ilvl="4" w:tplc="04090003" w:tentative="1">
+      <w:start w:val="1"/>
+      <w:numFmt w:val="bullet"/>
+      <w:lvlText w:val="o"/>
+      <w:lvlJc w:val="left"/>
+      <w:pPr>
+        <w:ind w:left="3600" w:hanging="360"/>
+      </w:pPr>
+      <w:rPr>
+        <w:rFonts w:ascii="Courier New" w:hAnsi="Courier New" w:cs="Courier New" w:hint="default"/>
+      </w:rPr>
+    </w:lvl>
+    <w:lvl w:ilvl="5" w:tplc="04090005" w:tentative="1">
+      <w:start w:val="1"/>
+      <w:numFmt w:val="bullet"/>
+      <w:lvlText w:val=""/>
+      <w:lvlJc w:val="left"/>
+      <w:pPr>
+        <w:ind w:left="4320" w:hanging="360"/>
+      </w:pPr>
+      <w:rPr>
+        <w:rFonts w:ascii="Wingdings" w:hAnsi="Wingdings" w:hint="default"/>
+      </w:rPr>
+    </w:lvl>
+    <w:lvl w:ilvl="6" w:tplc="04090001" w:tentative="1">
+      <w:start w:val="1"/>
+      <w:numFmt w:val="bullet"/>
+      <w:lvlText w:val=""/>
+      <w:lvlJc w:val="left"/>
+      <w:pPr>
+        <w:ind w:left="5040" w:hanging="360"/>
+      </w:pPr>
+      <w:rPr>
+        <w:rFonts w:ascii="Symbol" w:hAnsi="Symbol" w:hint="default"/>
+      </w:rPr>
+    </w:lvl>
+    <w:lvl w:ilvl="7" w:tplc="04090003" w:tentative="1">
+      <w:start w:val="1"/>
+      <w:numFmt w:val="bullet"/>
+      <w:lvlText w:val="o"/>
+      <w:lvlJc w:val="left"/>
+      <w:pPr>
+        <w:ind w:left="5760" w:hanging="360"/>
+      </w:pPr>
+      <w:rPr>
+        <w:rFonts w:ascii="Courier New" w:hAnsi="Courier New" w:cs="Courier New" w:hint="default"/>
+      </w:rPr>
+    </w:lvl>
+    <w:lvl w:ilvl="8" w:tplc="04090005" w:tentative="1">
+      <w:start w:val="1"/>
+      <w:numFmt w:val="bullet"/>
+      <w:lvlText w:val=""/>
+      <w:lvlJc w:val="left"/>
+      <w:pPr>
+        <w:ind w:left="6480" w:hanging="360"/>
+      </w:pPr>
+      <w:rPr>
+        <w:rFonts w:ascii="Wingdings" w:hAnsi="Wingdings" w:hint="default"/>
+      </w:rPr>
+    </w:lvl>
+  </w:abstractNum>
   <w:num w:numId="1">
     <w:abstractNumId w:val="0"/>
+  </w:num>
+  <w:num w:numId="2">
+    <w:abstractNumId w:val="1"/>
   </w:num>
 </w:numbering>
 </file>

</xml_diff>

<commit_message>
trace log by jaeger
</commit_message>
<xml_diff>
--- a/Docs/Design.docx
+++ b/Docs/Design.docx
@@ -357,12 +357,7 @@
         </w:numPr>
       </w:pPr>
       <w:r>
-        <w:t xml:space="preserve">Fabio work differently since it updates it routing table directly from the data stored in </w:t>
-      </w:r>
-      <w:bookmarkStart w:id="0" w:name="_GoBack"/>
-      <w:bookmarkEnd w:id="0"/>
-      <w:r>
-        <w:t>Consul as soon as there is a change and without restart and reloading.</w:t>
+        <w:t>Fabio work differently since it updates it routing table directly from the data stored in Consul as soon as there is a change and without restart and reloading.</w:t>
       </w:r>
     </w:p>
     <w:p>
@@ -401,6 +396,125 @@
         <w:t>-/order and Fabio will do the test.</w:t>
       </w:r>
     </w:p>
+    <w:p>
+      <w:r>
+        <w:t xml:space="preserve">Jaeger Tracing </w:t>
+      </w:r>
+    </w:p>
+    <w:p>
+      <w:r>
+        <w:t xml:space="preserve">Jaeger is a CNCF distributed tracing system released by Uber that enables debugging, monitoring, and analysis of your services, and is based on </w:t>
+      </w:r>
+      <w:proofErr w:type="spellStart"/>
+      <w:r>
+        <w:t>OpenTracing</w:t>
+      </w:r>
+      <w:proofErr w:type="spellEnd"/>
+      <w:r>
+        <w:t xml:space="preserve"> API. It uses distributed context propagation, which essentially is the basis of distributed tracing, to assign metadata to request as they propagate through your system. List some advantages of using Jaeger:</w:t>
+      </w:r>
+    </w:p>
+    <w:p>
+      <w:pPr>
+        <w:pStyle w:val="ListParagraph"/>
+        <w:numPr>
+          <w:ilvl w:val="0"/>
+          <w:numId w:val="2"/>
+        </w:numPr>
+      </w:pPr>
+      <w:r>
+        <w:t>Performance and latency analysis.</w:t>
+      </w:r>
+    </w:p>
+    <w:p>
+      <w:pPr>
+        <w:pStyle w:val="ListParagraph"/>
+        <w:numPr>
+          <w:ilvl w:val="0"/>
+          <w:numId w:val="2"/>
+        </w:numPr>
+      </w:pPr>
+      <w:r>
+        <w:t>Service dependency analysis; you can view a DAG of your system in the UI</w:t>
+      </w:r>
+    </w:p>
+    <w:p>
+      <w:pPr>
+        <w:pStyle w:val="ListParagraph"/>
+        <w:numPr>
+          <w:ilvl w:val="0"/>
+          <w:numId w:val="2"/>
+        </w:numPr>
+      </w:pPr>
+      <w:r>
+        <w:t>Logs associated with each span</w:t>
+      </w:r>
+    </w:p>
+    <w:p>
+      <w:pPr>
+        <w:pStyle w:val="ListParagraph"/>
+        <w:numPr>
+          <w:ilvl w:val="0"/>
+          <w:numId w:val="2"/>
+        </w:numPr>
+      </w:pPr>
+      <w:r>
+        <w:t>Organization of logs into calling hierarchy</w:t>
+      </w:r>
+    </w:p>
+    <w:p>
+      <w:pPr>
+        <w:pStyle w:val="ListParagraph"/>
+        <w:numPr>
+          <w:ilvl w:val="0"/>
+          <w:numId w:val="2"/>
+        </w:numPr>
+      </w:pPr>
+      <w:r>
+        <w:t>Cost attribution</w:t>
+      </w:r>
+      <w:bookmarkStart w:id="0" w:name="_GoBack"/>
+      <w:bookmarkEnd w:id="0"/>
+    </w:p>
+    <w:p>
+      <w:pPr>
+        <w:pStyle w:val="ListParagraph"/>
+        <w:numPr>
+          <w:ilvl w:val="0"/>
+          <w:numId w:val="2"/>
+        </w:numPr>
+      </w:pPr>
+      <w:r>
+        <w:lastRenderedPageBreak/>
+        <w:t>Useful UI and libraries in Go, Node, C#, and others.</w:t>
+      </w:r>
+    </w:p>
+    <w:p>
+      <w:pPr>
+        <w:pStyle w:val="ListParagraph"/>
+        <w:numPr>
+          <w:ilvl w:val="0"/>
+          <w:numId w:val="2"/>
+        </w:numPr>
+      </w:pPr>
+      <w:r>
+        <w:t xml:space="preserve">Different levels of sampling can be configured to reduce load: </w:t>
+      </w:r>
+      <w:proofErr w:type="gramStart"/>
+      <w:r>
+        <w:t>constant ,</w:t>
+      </w:r>
+      <w:proofErr w:type="gramEnd"/>
+      <w:r>
+        <w:t xml:space="preserve"> probabilistic, rate limiting, and remote.</w:t>
+      </w:r>
+    </w:p>
+    <w:p>
+      <w:pPr>
+        <w:pStyle w:val="ListParagraph"/>
+      </w:pPr>
+    </w:p>
+    <w:p/>
     <w:sectPr>
       <w:pgSz w:w="12240" w:h="15840"/>
       <w:pgMar w:top="1440" w:right="1440" w:bottom="1440" w:left="1440" w:header="720" w:footer="720" w:gutter="0"/>

</xml_diff>

<commit_message>
implement adapter connecter of mongodb
</commit_message>
<xml_diff>
--- a/Docs/Design.docx
+++ b/Docs/Design.docx
@@ -75,23 +75,7 @@
     </w:p>
     <w:p>
       <w:r>
-        <w:t xml:space="preserve">4. </w:t>
-      </w:r>
-      <w:proofErr w:type="spellStart"/>
-      <w:r>
-        <w:t>Istio</w:t>
-      </w:r>
-      <w:proofErr w:type="spellEnd"/>
-      <w:r>
-        <w:t xml:space="preserve"> – application works on </w:t>
-      </w:r>
-      <w:proofErr w:type="spellStart"/>
-      <w:r>
-        <w:t>Istio</w:t>
-      </w:r>
-      <w:proofErr w:type="spellEnd"/>
-      <w:r>
-        <w:t xml:space="preserve"> services mesh</w:t>
+        <w:t>4. Istio – application works on Istio services mesh</w:t>
       </w:r>
     </w:p>
     <w:p>
@@ -106,29 +90,8 @@
     </w:p>
     <w:p>
       <w:r>
-        <w:t xml:space="preserve">7. </w:t>
-      </w:r>
-      <w:proofErr w:type="spellStart"/>
-      <w:r>
-        <w:t>nodejs</w:t>
-      </w:r>
-      <w:proofErr w:type="spellEnd"/>
-      <w:r>
-        <w:t xml:space="preserve"> 10.x JavaScript – </w:t>
-      </w:r>
-      <w:proofErr w:type="spellStart"/>
-      <w:r>
-        <w:t>Javascript</w:t>
-      </w:r>
-      <w:proofErr w:type="spellEnd"/>
-      <w:r>
-        <w:t xml:space="preserve"> superset of JavaScript that compiles to plain </w:t>
-      </w:r>
-      <w:proofErr w:type="spellStart"/>
-      <w:r>
-        <w:t>Javascript</w:t>
-      </w:r>
-      <w:proofErr w:type="spellEnd"/>
+        <w:t>7. nodejs 10.x JavaScript – Javascript superset of JavaScript that compiles to plain Javascript</w:t>
+      </w:r>
     </w:p>
     <w:p>
       <w:r>
@@ -146,41 +109,17 @@
         <w:t xml:space="preserve">10. </w:t>
       </w:r>
       <w:r>
-        <w:t xml:space="preserve">create – </w:t>
-      </w:r>
-      <w:proofErr w:type="gramStart"/>
-      <w:r>
-        <w:t>react  -</w:t>
-      </w:r>
-      <w:proofErr w:type="gramEnd"/>
-      <w:r>
-        <w:t xml:space="preserve"> app: a modern web app by running one command</w:t>
-      </w:r>
-    </w:p>
-    <w:p>
-      <w:r>
-        <w:t xml:space="preserve">11. </w:t>
-      </w:r>
-      <w:proofErr w:type="spellStart"/>
-      <w:r>
-        <w:t>vue</w:t>
-      </w:r>
-      <w:proofErr w:type="spellEnd"/>
-      <w:r>
-        <w:t>-cli – standard tooling for Vue.js development</w:t>
-      </w:r>
-    </w:p>
-    <w:p>
-      <w:r>
-        <w:t xml:space="preserve">12. Apollo-client – the best way to use </w:t>
-      </w:r>
-      <w:proofErr w:type="spellStart"/>
-      <w:r>
-        <w:t>GraphQL</w:t>
-      </w:r>
-      <w:proofErr w:type="spellEnd"/>
-      <w:r>
-        <w:t xml:space="preserve"> to build client applications</w:t>
+        <w:t>create – react  - app: a modern web app by running one command</w:t>
+      </w:r>
+    </w:p>
+    <w:p>
+      <w:r>
+        <w:t>11. vue-cli – standard tooling for Vue.js development</w:t>
+      </w:r>
+    </w:p>
+    <w:p>
+      <w:r>
+        <w:t>12. Apollo-client – the best way to use GraphQL to build client applications</w:t>
       </w:r>
     </w:p>
     <w:p>
@@ -307,13 +246,8 @@
     </w:p>
     <w:p>
       <w:r>
-        <w:t xml:space="preserve"> is a distributed service mesh to connect secure, and configure service across any runtime platform and public or private </w:t>
-      </w:r>
-      <w:proofErr w:type="gramStart"/>
-      <w:r>
-        <w:t>cloud.</w:t>
-      </w:r>
-      <w:proofErr w:type="gramEnd"/>
+        <w:t xml:space="preserve"> is a distributed service mesh to connect secure, and configure service across any runtime platform and public or private cloud.</w:t>
+      </w:r>
     </w:p>
     <w:p/>
     <w:p>
@@ -329,23 +263,7 @@
     </w:p>
     <w:p>
       <w:r>
-        <w:t xml:space="preserve">Traditional load balancers and reserve proxies need to be configure with a </w:t>
-      </w:r>
-      <w:proofErr w:type="spellStart"/>
-      <w:r>
-        <w:t>config</w:t>
-      </w:r>
-      <w:proofErr w:type="spellEnd"/>
-      <w:r>
-        <w:t xml:space="preserve"> file. The configuration contains the hostnames and paths the proxy is forwarding to upstream services. This process can be automated with tool like consul-template that generate </w:t>
-      </w:r>
-      <w:proofErr w:type="spellStart"/>
-      <w:r>
-        <w:t>config</w:t>
-      </w:r>
-      <w:proofErr w:type="spellEnd"/>
-      <w:r>
-        <w:t xml:space="preserve"> file and trigger a reload.</w:t>
+        <w:t>Traditional load balancers and reserve proxies need to be configure with a config file. The configuration contains the hostnames and paths the proxy is forwarding to upstream services. This process can be automated with tool like consul-template that generate config file and trigger a reload.</w:t>
       </w:r>
     </w:p>
     <w:p>
@@ -369,49 +287,25 @@
         </w:numPr>
       </w:pPr>
       <w:r>
-        <w:t xml:space="preserve">When you register a service in Consul all you need to add in is a tag that announces the paths the upstream service accepts, </w:t>
-      </w:r>
-      <w:proofErr w:type="spellStart"/>
-      <w:r>
-        <w:t>e.g</w:t>
-      </w:r>
-      <w:proofErr w:type="spellEnd"/>
-      <w:r>
-        <w:t xml:space="preserve">: </w:t>
-      </w:r>
-      <w:proofErr w:type="spellStart"/>
-      <w:r>
-        <w:t>urlprefix</w:t>
-      </w:r>
-      <w:proofErr w:type="spellEnd"/>
-      <w:r>
-        <w:t xml:space="preserve">-/user or </w:t>
-      </w:r>
-      <w:proofErr w:type="spellStart"/>
-      <w:r>
-        <w:t>urlprefix</w:t>
-      </w:r>
-      <w:proofErr w:type="spellEnd"/>
-      <w:r>
-        <w:t>-/order and Fabio will do the test.</w:t>
-      </w:r>
-    </w:p>
-    <w:p>
-      <w:r>
+        <w:t>When you register a service in Consul all you need to add in is a tag that announces the paths the upstream service accepts, e.g: urlprefix-/user or urlprefix-/order and Fabio will do the test.</w:t>
+      </w:r>
+    </w:p>
+    <w:p>
+      <w:pPr>
+        <w:rPr>
+          <w:b/>
+        </w:rPr>
+      </w:pPr>
+      <w:r>
+        <w:rPr>
+          <w:b/>
+        </w:rPr>
         <w:t xml:space="preserve">Jaeger Tracing </w:t>
       </w:r>
     </w:p>
     <w:p>
       <w:r>
-        <w:t xml:space="preserve">Jaeger is a CNCF distributed tracing system released by Uber that enables debugging, monitoring, and analysis of your services, and is based on </w:t>
-      </w:r>
-      <w:proofErr w:type="spellStart"/>
-      <w:r>
-        <w:t>OpenTracing</w:t>
-      </w:r>
-      <w:proofErr w:type="spellEnd"/>
-      <w:r>
-        <w:t xml:space="preserve"> API. It uses distributed context propagation, which essentially is the basis of distributed tracing, to assign metadata to request as they propagate through your system. List some advantages of using Jaeger:</w:t>
+        <w:t>Jaeger is a CNCF distributed tracing system released by Uber that enables debugging, monitoring, and analysis of your services, and is based on OpenTracing API. It uses distributed context propagation, which essentially is the basis of distributed tracing, to assign metadata to request as they propagate through your system. List some advantages of using Jaeger:</w:t>
       </w:r>
     </w:p>
     <w:p>
@@ -473,8 +367,6 @@
       <w:r>
         <w:t>Cost attribution</w:t>
       </w:r>
-      <w:bookmarkStart w:id="0" w:name="_GoBack"/>
-      <w:bookmarkEnd w:id="0"/>
     </w:p>
     <w:p>
       <w:pPr>
@@ -498,15 +390,7 @@
         </w:numPr>
       </w:pPr>
       <w:r>
-        <w:t xml:space="preserve">Different levels of sampling can be configured to reduce load: </w:t>
-      </w:r>
-      <w:proofErr w:type="gramStart"/>
-      <w:r>
-        <w:t>constant ,</w:t>
-      </w:r>
-      <w:proofErr w:type="gramEnd"/>
-      <w:r>
-        <w:t xml:space="preserve"> probabilistic, rate limiting, and remote.</w:t>
+        <w:t>Different levels of sampling can be configured to reduce load: constant , probabilistic, rate limiting, and remote.</w:t>
       </w:r>
     </w:p>
     <w:p>
@@ -514,7 +398,32 @@
         <w:pStyle w:val="ListParagraph"/>
       </w:pPr>
     </w:p>
-    <w:p/>
+    <w:p>
+      <w:pPr>
+        <w:pStyle w:val="ListParagraph"/>
+      </w:pPr>
+    </w:p>
+    <w:p>
+      <w:pPr>
+        <w:pStyle w:val="ListParagraph"/>
+        <w:rPr>
+          <w:b/>
+        </w:rPr>
+      </w:pPr>
+      <w:r>
+        <w:rPr>
+          <w:b/>
+        </w:rPr>
+        <w:t>App metrics</w:t>
+      </w:r>
+    </w:p>
+    <w:p>
+      <w:r>
+        <w:t>App Metrics is an open-source and cross-platform .NET library used to record metrics within an application. App Metrics can run on .NET Core or on the full .NET framework also supporting .NET 4.5.2 App Metrics abstract away the underlying repository of your Metrics for example InfluxDB, Prometheus, Graphite, Elasticsearch etc, by sampling and aggregating in memory and providing extensibility points to flush metrics to a repository at a specified interval. App Metrics provides various metrics types to measure thing such as the rate of request, counting the number of user login overtime, measure the time taken to execute a database query, measure the amount of free memory and so on. Metrics types supported are Apdex, Gauges, Counters, Meters, Histograms and Timers.App Metrics also provides a health checking system allowing you to monitor the health of you application through user defined checks.</w:t>
+      </w:r>
+      <w:bookmarkStart w:id="0" w:name="_GoBack"/>
+      <w:bookmarkEnd w:id="0"/>
+    </w:p>
     <w:sectPr>
       <w:pgSz w:w="12240" w:h="15840"/>
       <w:pgMar w:top="1440" w:right="1440" w:bottom="1440" w:left="1440" w:header="720" w:footer="720" w:gutter="0"/>

</xml_diff>

<commit_message>
implemented SignalR hub protocol service
</commit_message>
<xml_diff>
--- a/Docs/Design.docx
+++ b/Docs/Design.docx
@@ -794,10 +794,10 @@
         </w:rPr>
         <w:lastRenderedPageBreak/>
         <w:drawing>
-          <wp:inline distT="0" distB="0" distL="0" distR="0" wp14:anchorId="653B4731" wp14:editId="34B20F18">
-            <wp:extent cx="5257800" cy="4010025"/>
-            <wp:effectExtent l="0" t="0" r="0" b="9525"/>
-            <wp:docPr id="5" name="Picture 5"/>
+          <wp:inline distT="0" distB="0" distL="0" distR="0" wp14:anchorId="3618AEE2" wp14:editId="7D109327">
+            <wp:extent cx="4810125" cy="4495800"/>
+            <wp:effectExtent l="0" t="0" r="9525" b="0"/>
+            <wp:docPr id="4" name="Picture 4"/>
             <wp:cNvGraphicFramePr>
               <a:graphicFrameLocks xmlns:a="http://schemas.openxmlformats.org/drawingml/2006/main" noChangeAspect="1"/>
             </wp:cNvGraphicFramePr>
@@ -817,7 +817,7 @@
                   <pic:spPr>
                     <a:xfrm>
                       <a:off x="0" y="0"/>
-                      <a:ext cx="5257800" cy="4010025"/>
+                      <a:ext cx="4810125" cy="4495800"/>
                     </a:xfrm>
                     <a:prstGeom prst="rect">
                       <a:avLst/>
@@ -829,12 +829,147 @@
           </wp:inline>
         </w:drawing>
       </w:r>
+      <w:r>
+        <w:t xml:space="preserve"> </w:t>
+      </w:r>
+    </w:p>
+    <w:p>
+      <w:pPr>
+        <w:rPr>
+          <w:b/>
+        </w:rPr>
+      </w:pPr>
+      <w:proofErr w:type="spellStart"/>
+      <w:r>
+        <w:rPr>
+          <w:b/>
+        </w:rPr>
+        <w:t>SignalR</w:t>
+      </w:r>
+      <w:proofErr w:type="spellEnd"/>
+      <w:r>
+        <w:rPr>
+          <w:b/>
+        </w:rPr>
+        <w:t xml:space="preserve"> Hub Protocol</w:t>
+      </w:r>
+    </w:p>
+    <w:p/>
+    <w:p>
+      <w:r>
+        <w:t xml:space="preserve">The </w:t>
+      </w:r>
+      <w:proofErr w:type="spellStart"/>
+      <w:r>
+        <w:t>signalR</w:t>
+      </w:r>
+      <w:proofErr w:type="spellEnd"/>
+      <w:r>
+        <w:t xml:space="preserve"> Protocol is a pr</w:t>
+      </w:r>
       <w:bookmarkStart w:id="0" w:name="_GoBack"/>
       <w:bookmarkEnd w:id="0"/>
       <w:r>
-        <w:t xml:space="preserve"> </w:t>
-      </w:r>
-    </w:p>
+        <w:t>otocol for two-way RPC over any Message-based transport. Either party in the connection may invoke procedures on the other party, and procedures can return zero or more result or an error.</w:t>
+      </w:r>
+    </w:p>
+    <w:p/>
+    <w:p>
+      <w:r>
+        <w:t xml:space="preserve">Caller – The node that is issuing an Invocation, </w:t>
+      </w:r>
+      <w:proofErr w:type="spellStart"/>
+      <w:r>
+        <w:t>StreamInvocation</w:t>
+      </w:r>
+      <w:proofErr w:type="spellEnd"/>
+      <w:r>
+        <w:t xml:space="preserve">, </w:t>
+      </w:r>
+      <w:proofErr w:type="spellStart"/>
+      <w:r>
+        <w:t>CancalInvocation</w:t>
+      </w:r>
+      <w:proofErr w:type="spellEnd"/>
+      <w:r>
+        <w:t xml:space="preserve">, Ping </w:t>
+      </w:r>
+      <w:proofErr w:type="spellStart"/>
+      <w:r>
+        <w:t>messges</w:t>
+      </w:r>
+      <w:proofErr w:type="spellEnd"/>
+      <w:r>
+        <w:t xml:space="preserve"> and receiving Completion, </w:t>
+      </w:r>
+      <w:proofErr w:type="spellStart"/>
+      <w:r>
+        <w:t>StreamItem</w:t>
+      </w:r>
+      <w:proofErr w:type="spellEnd"/>
+      <w:r>
+        <w:t xml:space="preserve"> and Ping message</w:t>
+      </w:r>
+    </w:p>
+    <w:p>
+      <w:proofErr w:type="spellStart"/>
+      <w:r>
+        <w:t>Callee</w:t>
+      </w:r>
+      <w:proofErr w:type="spellEnd"/>
+      <w:r>
+        <w:t xml:space="preserve"> – The node that is receiving an Invocation, </w:t>
+      </w:r>
+      <w:proofErr w:type="spellStart"/>
+      <w:r>
+        <w:t>StreamInvocation</w:t>
+      </w:r>
+      <w:proofErr w:type="spellEnd"/>
+      <w:r>
+        <w:t xml:space="preserve">, </w:t>
+      </w:r>
+      <w:proofErr w:type="spellStart"/>
+      <w:r>
+        <w:t>CancelInvocation</w:t>
+      </w:r>
+      <w:proofErr w:type="spellEnd"/>
+      <w:r>
+        <w:t xml:space="preserve">, Ping messages and issuing Completion, </w:t>
+      </w:r>
+      <w:proofErr w:type="spellStart"/>
+      <w:r>
+        <w:t>StreamItem</w:t>
+      </w:r>
+      <w:proofErr w:type="spellEnd"/>
+      <w:r>
+        <w:t xml:space="preserve"> and Ping </w:t>
+      </w:r>
+      <w:proofErr w:type="gramStart"/>
+      <w:r>
+        <w:t>messages( a</w:t>
+      </w:r>
+      <w:proofErr w:type="gramEnd"/>
+      <w:r>
+        <w:t xml:space="preserve"> node can be both </w:t>
+      </w:r>
+      <w:proofErr w:type="spellStart"/>
+      <w:r>
+        <w:t>Callee</w:t>
+      </w:r>
+      <w:proofErr w:type="spellEnd"/>
+      <w:r>
+        <w:t xml:space="preserve"> and </w:t>
+      </w:r>
+      <w:proofErr w:type="spellStart"/>
+      <w:r>
+        <w:t>Caceler</w:t>
+      </w:r>
+      <w:proofErr w:type="spellEnd"/>
+      <w:r>
+        <w:t xml:space="preserve"> for different invocation simultaneously) </w:t>
+      </w:r>
+    </w:p>
+    <w:p/>
     <w:sectPr>
       <w:pgSz w:w="12240" w:h="15840"/>
       <w:pgMar w:top="1440" w:right="1440" w:bottom="1440" w:left="1440" w:header="720" w:footer="720" w:gutter="0"/>

</xml_diff>